<commit_message>
Added a clearer project outline
</commit_message>
<xml_diff>
--- a/Final Project/Final Project.docx
+++ b/Final Project/Final Project.docx
@@ -305,7 +305,23 @@
           <w:rFonts w:ascii="Baskerville Old Face" w:hAnsi="Baskerville Old Face"/>
           <w:bCs/>
         </w:rPr>
-        <w:t>In this project, you will prototype an audio recorder/player using the ANVYL FPGA Board.   The player must be implemented with picoBlaze soft microcontroller as the main controller.  The design should have the standard features of an audio recorder, namely, ability to record an audio message, play/pause/delete an audio message selected by the user from the audio library.  The user interface is through the Serial Terminal, push buttons, LEDS, and the dip switches.</w:t>
+        <w:t xml:space="preserve">In this project, you will prototype an audio recorder/player using the ANVYL FPGA Board.   The player must be implemented with </w:t>
+      </w:r>
+      <w:proofErr w:type="spellStart"/>
+      <w:r>
+        <w:rPr>
+          <w:rFonts w:ascii="Baskerville Old Face" w:hAnsi="Baskerville Old Face"/>
+          <w:bCs/>
+        </w:rPr>
+        <w:t>picoBlaze</w:t>
+      </w:r>
+      <w:proofErr w:type="spellEnd"/>
+      <w:r>
+        <w:rPr>
+          <w:rFonts w:ascii="Baskerville Old Face" w:hAnsi="Baskerville Old Face"/>
+          <w:bCs/>
+        </w:rPr>
+        <w:t xml:space="preserve"> soft microcontroller as the main controller.  The design should have the standard features of an audio recorder, namely, ability to record an audio message, play/pause/delete an audio message selected by the user from the audio library.  The user interface is through the Serial Terminal, push buttons, LEDS, and the dip switches.</w:t>
       </w:r>
     </w:p>
     <w:p>
@@ -336,7 +352,7 @@
         <mc:AlternateContent>
           <mc:Choice Requires="wps">
             <w:drawing>
-              <wp:anchor distT="0" distB="0" distL="114300" distR="114300" simplePos="0" relativeHeight="251660288" behindDoc="0" locked="0" layoutInCell="1" allowOverlap="1" wp14:anchorId="71E31818" wp14:editId="302057F7">
+              <wp:anchor distT="0" distB="0" distL="114300" distR="114300" simplePos="0" relativeHeight="251660288" behindDoc="0" locked="0" layoutInCell="1" allowOverlap="1" wp14:anchorId="71E31818" wp14:editId="258449A8">
                 <wp:simplePos x="0" y="0"/>
                 <wp:positionH relativeFrom="column">
                   <wp:posOffset>4142843</wp:posOffset>
@@ -443,7 +459,7 @@
         <mc:AlternateContent>
           <mc:Choice Requires="wps">
             <w:drawing>
-              <wp:anchor distT="0" distB="0" distL="114300" distR="114300" simplePos="0" relativeHeight="251659264" behindDoc="0" locked="0" layoutInCell="1" allowOverlap="1" wp14:anchorId="63DB7353" wp14:editId="74E413C3">
+              <wp:anchor distT="0" distB="0" distL="114300" distR="114300" simplePos="0" relativeHeight="251659264" behindDoc="0" locked="0" layoutInCell="1" allowOverlap="1" wp14:anchorId="63DB7353" wp14:editId="48B03738">
                 <wp:simplePos x="0" y="0"/>
                 <wp:positionH relativeFrom="column">
                   <wp:posOffset>2472690</wp:posOffset>
@@ -662,12 +678,14 @@
                               <w:r>
                                 <w:br/>
                               </w:r>
+                              <w:proofErr w:type="spellStart"/>
                               <w:r>
                                 <w:rPr>
                                   <w:rFonts w:ascii="Baskerville Old Face" w:hAnsi="Baskerville Old Face"/>
                                 </w:rPr>
                                 <w:t>picoBlaze</w:t>
                               </w:r>
+                              <w:proofErr w:type="spellEnd"/>
                             </w:p>
                             <w:p>
                               <w:pPr>
@@ -1706,7 +1724,23 @@
           <w:rFonts w:ascii="Baskerville Old Face" w:hAnsi="Baskerville Old Face"/>
           <w:bCs/>
         </w:rPr>
-        <w:t>R1) On start up, the system must show a welcome message and then display a menu</w:t>
+        <w:t xml:space="preserve">R1) On </w:t>
+      </w:r>
+      <w:proofErr w:type="spellStart"/>
+      <w:r>
+        <w:rPr>
+          <w:rFonts w:ascii="Baskerville Old Face" w:hAnsi="Baskerville Old Face"/>
+          <w:bCs/>
+        </w:rPr>
+        <w:t>start up</w:t>
+      </w:r>
+      <w:proofErr w:type="spellEnd"/>
+      <w:r>
+        <w:rPr>
+          <w:rFonts w:ascii="Baskerville Old Face" w:hAnsi="Baskerville Old Face"/>
+          <w:bCs/>
+        </w:rPr>
+        <w:t>, the system must show a welcome message and then display a menu</w:t>
       </w:r>
     </w:p>
     <w:p>
@@ -1738,6 +1772,7 @@
           <w:bCs/>
         </w:rPr>
       </w:pPr>
+      <w:bookmarkStart w:id="1" w:name="_Hlk100228352"/>
       <w:r>
         <w:rPr>
           <w:rFonts w:ascii="Baskerville Old Face" w:hAnsi="Baskerville Old Face"/>
@@ -1826,6 +1861,7 @@
         <w:t>Volume control</w:t>
       </w:r>
     </w:p>
+    <w:bookmarkEnd w:id="1"/>
     <w:p>
       <w:pPr>
         <w:ind w:left="2160"/>
@@ -1919,7 +1955,14 @@
           <w:rFonts w:ascii="Baskerville Old Face" w:hAnsi="Baskerville Old Face"/>
           <w:bCs/>
         </w:rPr>
-        <w:t xml:space="preserve"> play, another to select deleting</w:t>
+        <w:t xml:space="preserve"> play</w:t>
+      </w:r>
+      <w:r>
+        <w:rPr>
+          <w:rFonts w:ascii="Baskerville Old Face" w:hAnsi="Baskerville Old Face"/>
+          <w:bCs/>
+        </w:rPr>
+        <w:t>ing/deleting</w:t>
       </w:r>
     </w:p>
     <w:p>
@@ -2193,7 +2236,23 @@
           <w:rFonts w:ascii="Baskerville Old Face" w:hAnsi="Baskerville Old Face"/>
           <w:bCs/>
         </w:rPr>
-        <w:t>R5) While a message is being played or recorded the user should be able to interact with the system through the menu.  In other words, the picoBlaze should not be tied up with playing/recording the message.</w:t>
+        <w:t xml:space="preserve">R5) While a message is being played or recorded the user should be able to interact with the system through the menu.  In other words, the </w:t>
+      </w:r>
+      <w:proofErr w:type="spellStart"/>
+      <w:r>
+        <w:rPr>
+          <w:rFonts w:ascii="Baskerville Old Face" w:hAnsi="Baskerville Old Face"/>
+          <w:bCs/>
+        </w:rPr>
+        <w:t>picoBlaze</w:t>
+      </w:r>
+      <w:proofErr w:type="spellEnd"/>
+      <w:r>
+        <w:rPr>
+          <w:rFonts w:ascii="Baskerville Old Face" w:hAnsi="Baskerville Old Face"/>
+          <w:bCs/>
+        </w:rPr>
+        <w:t xml:space="preserve"> should not be tied up with playing/recording the message.</w:t>
       </w:r>
     </w:p>
     <w:p>
@@ -2341,7 +2400,21 @@
         <w:rPr>
           <w:rFonts w:ascii="Baskerville Old Face" w:hAnsi="Baskerville Old Face" w:cs="Helvetica"/>
         </w:rPr>
-        <w:t>The recorder should be able to record/store atleast 5 messages of variable duration</w:t>
+        <w:t xml:space="preserve">The recorder should be able to record/store </w:t>
+      </w:r>
+      <w:proofErr w:type="spellStart"/>
+      <w:r>
+        <w:rPr>
+          <w:rFonts w:ascii="Baskerville Old Face" w:hAnsi="Baskerville Old Face" w:cs="Helvetica"/>
+        </w:rPr>
+        <w:t>atleast</w:t>
+      </w:r>
+      <w:proofErr w:type="spellEnd"/>
+      <w:r>
+        <w:rPr>
+          <w:rFonts w:ascii="Baskerville Old Face" w:hAnsi="Baskerville Old Face" w:cs="Helvetica"/>
+        </w:rPr>
+        <w:t xml:space="preserve"> 5 messages of variable duration</w:t>
       </w:r>
       <w:r>
         <w:rPr>
@@ -2401,7 +2474,23 @@
           <w:rFonts w:ascii="Baskerville Old Face" w:hAnsi="Baskerville Old Face"/>
           <w:bCs/>
         </w:rPr>
-        <w:t>R8) When all is done LET”S GET SOME BEER!!!</w:t>
+        <w:t xml:space="preserve">R8) When all is done </w:t>
+      </w:r>
+      <w:proofErr w:type="gramStart"/>
+      <w:r>
+        <w:rPr>
+          <w:rFonts w:ascii="Baskerville Old Face" w:hAnsi="Baskerville Old Face"/>
+          <w:bCs/>
+        </w:rPr>
+        <w:t>LET”S</w:t>
+      </w:r>
+      <w:proofErr w:type="gramEnd"/>
+      <w:r>
+        <w:rPr>
+          <w:rFonts w:ascii="Baskerville Old Face" w:hAnsi="Baskerville Old Face"/>
+          <w:bCs/>
+        </w:rPr>
+        <w:t xml:space="preserve"> GET SOME BEER!!!</w:t>
       </w:r>
     </w:p>
     <w:p>
@@ -2932,7 +3021,32 @@
           <w:rFonts w:ascii="Baskerville Old Face" w:hAnsi="Baskerville Old Face"/>
           <w:bCs/>
         </w:rPr>
-        <w:t>(1 pt)  Delete all messages</w:t>
+        <w:t xml:space="preserve">(1 </w:t>
+      </w:r>
+      <w:proofErr w:type="spellStart"/>
+      <w:proofErr w:type="gramStart"/>
+      <w:r>
+        <w:rPr>
+          <w:rFonts w:ascii="Baskerville Old Face" w:hAnsi="Baskerville Old Face"/>
+          <w:bCs/>
+        </w:rPr>
+        <w:t>pt</w:t>
+      </w:r>
+      <w:proofErr w:type="spellEnd"/>
+      <w:r>
+        <w:rPr>
+          <w:rFonts w:ascii="Baskerville Old Face" w:hAnsi="Baskerville Old Face"/>
+          <w:bCs/>
+        </w:rPr>
+        <w:t>)  Delete</w:t>
+      </w:r>
+      <w:proofErr w:type="gramEnd"/>
+      <w:r>
+        <w:rPr>
+          <w:rFonts w:ascii="Baskerville Old Face" w:hAnsi="Baskerville Old Face"/>
+          <w:bCs/>
+        </w:rPr>
+        <w:t xml:space="preserve"> all messages</w:t>
       </w:r>
     </w:p>
     <w:p>
@@ -2952,7 +3066,32 @@
           <w:rFonts w:ascii="Baskerville Old Face" w:hAnsi="Baskerville Old Face"/>
           <w:bCs/>
         </w:rPr>
-        <w:t>(1 pt)  Skip a message</w:t>
+        <w:t xml:space="preserve">(1 </w:t>
+      </w:r>
+      <w:proofErr w:type="spellStart"/>
+      <w:proofErr w:type="gramStart"/>
+      <w:r>
+        <w:rPr>
+          <w:rFonts w:ascii="Baskerville Old Face" w:hAnsi="Baskerville Old Face"/>
+          <w:bCs/>
+        </w:rPr>
+        <w:t>pt</w:t>
+      </w:r>
+      <w:proofErr w:type="spellEnd"/>
+      <w:r>
+        <w:rPr>
+          <w:rFonts w:ascii="Baskerville Old Face" w:hAnsi="Baskerville Old Face"/>
+          <w:bCs/>
+        </w:rPr>
+        <w:t>)  Skip</w:t>
+      </w:r>
+      <w:proofErr w:type="gramEnd"/>
+      <w:r>
+        <w:rPr>
+          <w:rFonts w:ascii="Baskerville Old Face" w:hAnsi="Baskerville Old Face"/>
+          <w:bCs/>
+        </w:rPr>
+        <w:t xml:space="preserve"> a message</w:t>
       </w:r>
     </w:p>
     <w:p>

</xml_diff>